<commit_message>
Day 2 group questions with links to figure out answers
</commit_message>
<xml_diff>
--- a/2_optics_group_work.docx
+++ b/2_optics_group_work.docx
@@ -4,6 +4,11 @@
   <w:body>
     <w:p>
       <w:pPr>
+        <w:ind w:left="720" w:hanging="360"/>
+      </w:pPr>
+    </w:p>
+    <w:p>
+      <w:pPr>
         <w:pStyle w:val="NormalWeb"/>
         <w:rPr>
           <w:rFonts w:ascii="TimesNewRomanPSMT" w:hAnsi="TimesNewRomanPSMT" w:cs="TimesNewRomanPSMT"/>
@@ -18,380 +23,6 @@
           <w:szCs w:val="36"/>
         </w:rPr>
         <w:t>Group 1: The Thirty Meter telescope</w:t>
-      </w:r>
-    </w:p>
-    <w:p>
-      <w:pPr>
-        <w:pStyle w:val="NormalWeb"/>
-        <w:numPr>
-          <w:ilvl w:val="0"/>
-          <w:numId w:val="1"/>
-        </w:numPr>
-        <w:rPr>
-          <w:rFonts w:ascii="TimesNewRomanPSMT" w:hAnsi="TimesNewRomanPSMT" w:cs="TimesNewRomanPSMT"/>
-          <w:sz w:val="36"/>
-          <w:szCs w:val="36"/>
-        </w:rPr>
-      </w:pPr>
-      <w:r>
-        <w:rPr>
-          <w:rFonts w:ascii="TimesNewRomanPSMT" w:hAnsi="TimesNewRomanPSMT" w:cs="TimesNewRomanPSMT"/>
-          <w:sz w:val="36"/>
-          <w:szCs w:val="36"/>
-        </w:rPr>
-        <w:t xml:space="preserve">What is the total collecting area of the telescope? </w:t>
-      </w:r>
-    </w:p>
-    <w:p>
-      <w:pPr>
-        <w:pStyle w:val="NormalWeb"/>
-        <w:numPr>
-          <w:ilvl w:val="0"/>
-          <w:numId w:val="1"/>
-        </w:numPr>
-        <w:rPr>
-          <w:rFonts w:ascii="TimesNewRomanPSMT" w:hAnsi="TimesNewRomanPSMT" w:cs="TimesNewRomanPSMT"/>
-          <w:sz w:val="36"/>
-          <w:szCs w:val="36"/>
-        </w:rPr>
-      </w:pPr>
-      <w:r>
-        <w:rPr>
-          <w:rFonts w:ascii="TimesNewRomanPSMT" w:hAnsi="TimesNewRomanPSMT" w:cs="TimesNewRomanPSMT"/>
-          <w:sz w:val="36"/>
-          <w:szCs w:val="36"/>
-        </w:rPr>
-        <w:t xml:space="preserve">How many mirrors (excluding segments) does the telescope have? </w:t>
-      </w:r>
-    </w:p>
-    <w:p>
-      <w:pPr>
-        <w:pStyle w:val="NormalWeb"/>
-        <w:numPr>
-          <w:ilvl w:val="0"/>
-          <w:numId w:val="1"/>
-        </w:numPr>
-        <w:rPr>
-          <w:rFonts w:ascii="TimesNewRomanPSMT" w:hAnsi="TimesNewRomanPSMT" w:cs="TimesNewRomanPSMT"/>
-          <w:sz w:val="36"/>
-          <w:szCs w:val="36"/>
-        </w:rPr>
-      </w:pPr>
-      <w:r>
-        <w:rPr>
-          <w:rFonts w:ascii="TimesNewRomanPSMT" w:hAnsi="TimesNewRomanPSMT" w:cs="TimesNewRomanPSMT"/>
-          <w:sz w:val="36"/>
-          <w:szCs w:val="36"/>
-        </w:rPr>
-        <w:t>What is the fina</w:t>
-      </w:r>
-      <w:bookmarkStart w:id="0" w:name="_GoBack"/>
-      <w:bookmarkEnd w:id="0"/>
-      <w:r>
-        <w:rPr>
-          <w:rFonts w:ascii="TimesNewRomanPSMT" w:hAnsi="TimesNewRomanPSMT" w:cs="TimesNewRomanPSMT"/>
-          <w:sz w:val="36"/>
-          <w:szCs w:val="36"/>
-        </w:rPr>
-        <w:t xml:space="preserve">l focal ratio of the </w:t>
-      </w:r>
-      <w:proofErr w:type="spellStart"/>
-      <w:r>
-        <w:rPr>
-          <w:rFonts w:ascii="TimesNewRomanPSMT" w:hAnsi="TimesNewRomanPSMT" w:cs="TimesNewRomanPSMT"/>
-          <w:sz w:val="36"/>
-          <w:szCs w:val="36"/>
-        </w:rPr>
-        <w:t>Nasymyth</w:t>
-      </w:r>
-      <w:proofErr w:type="spellEnd"/>
-      <w:r>
-        <w:rPr>
-          <w:rFonts w:ascii="TimesNewRomanPSMT" w:hAnsi="TimesNewRomanPSMT" w:cs="TimesNewRomanPSMT"/>
-          <w:sz w:val="36"/>
-          <w:szCs w:val="36"/>
-        </w:rPr>
-        <w:t xml:space="preserve"> beam?</w:t>
-      </w:r>
-    </w:p>
-    <w:p>
-      <w:pPr>
-        <w:pStyle w:val="NormalWeb"/>
-        <w:numPr>
-          <w:ilvl w:val="0"/>
-          <w:numId w:val="1"/>
-        </w:numPr>
-        <w:rPr>
-          <w:rFonts w:ascii="TimesNewRomanPSMT" w:hAnsi="TimesNewRomanPSMT" w:cs="TimesNewRomanPSMT"/>
-          <w:sz w:val="36"/>
-          <w:szCs w:val="36"/>
-        </w:rPr>
-      </w:pPr>
-      <w:r>
-        <w:rPr>
-          <w:rFonts w:ascii="TimesNewRomanPSMT" w:hAnsi="TimesNewRomanPSMT" w:cs="TimesNewRomanPSMT"/>
-          <w:sz w:val="36"/>
-          <w:szCs w:val="36"/>
-        </w:rPr>
-        <w:t>Workout the detector size necessary to cover the field of view of the Infrared Imaging Spectrograph, if the detector pixel size is 15</w:t>
-      </w:r>
-      <w:r>
-        <w:rPr>
-          <w:rFonts w:ascii="TimesNewRomanPSMT" w:hAnsi="TimesNewRomanPSMT" w:cs="TimesNewRomanPSMT"/>
-          <w:sz w:val="36"/>
-          <w:szCs w:val="36"/>
-          <w:lang w:val="el-GR"/>
-        </w:rPr>
-        <w:t>μ</w:t>
-      </w:r>
-      <w:r>
-        <w:rPr>
-          <w:rFonts w:ascii="TimesNewRomanPSMT" w:hAnsi="TimesNewRomanPSMT" w:cs="TimesNewRomanPSMT"/>
-          <w:sz w:val="36"/>
-          <w:szCs w:val="36"/>
-        </w:rPr>
-        <w:t xml:space="preserve">m. </w:t>
-      </w:r>
-    </w:p>
-    <w:p>
-      <w:pPr>
-        <w:pStyle w:val="NormalWeb"/>
-        <w:numPr>
-          <w:ilvl w:val="0"/>
-          <w:numId w:val="1"/>
-        </w:numPr>
-        <w:rPr>
-          <w:rFonts w:ascii="TimesNewRomanPSMT" w:hAnsi="TimesNewRomanPSMT" w:cs="TimesNewRomanPSMT"/>
-          <w:sz w:val="36"/>
-          <w:szCs w:val="36"/>
-        </w:rPr>
-      </w:pPr>
-      <w:r>
-        <w:rPr>
-          <w:rFonts w:ascii="TimesNewRomanPSMT" w:hAnsi="TimesNewRomanPSMT" w:cs="TimesNewRomanPSMT"/>
-          <w:sz w:val="36"/>
-          <w:szCs w:val="36"/>
-        </w:rPr>
-        <w:t xml:space="preserve">How many pixels would a 0.5 arcsec seeing disk cover? Is this a sensible design? </w:t>
-      </w:r>
-    </w:p>
-    <w:p>
-      <w:pPr>
-        <w:ind w:left="360"/>
-        <w:rPr>
-          <w:sz w:val="36"/>
-          <w:szCs w:val="36"/>
-          <w:lang w:val="en-US"/>
-        </w:rPr>
-      </w:pPr>
-    </w:p>
-    <w:p>
-      <w:pPr>
-        <w:pStyle w:val="NormalWeb"/>
-        <w:rPr>
-          <w:rFonts w:ascii="TimesNewRomanPSMT" w:hAnsi="TimesNewRomanPSMT" w:cs="TimesNewRomanPSMT"/>
-          <w:sz w:val="36"/>
-          <w:szCs w:val="36"/>
-        </w:rPr>
-      </w:pPr>
-      <w:r>
-        <w:rPr>
-          <w:rFonts w:ascii="TimesNewRomanPSMT" w:hAnsi="TimesNewRomanPSMT" w:cs="TimesNewRomanPSMT"/>
-          <w:sz w:val="36"/>
-          <w:szCs w:val="36"/>
-        </w:rPr>
-        <w:t xml:space="preserve">Group 2: Extremely large telescope </w:t>
-      </w:r>
-    </w:p>
-    <w:p>
-      <w:pPr>
-        <w:pStyle w:val="NormalWeb"/>
-        <w:numPr>
-          <w:ilvl w:val="0"/>
-          <w:numId w:val="2"/>
-        </w:numPr>
-        <w:rPr>
-          <w:rFonts w:ascii="TimesNewRomanPSMT" w:hAnsi="TimesNewRomanPSMT" w:cs="TimesNewRomanPSMT"/>
-          <w:sz w:val="36"/>
-          <w:szCs w:val="36"/>
-        </w:rPr>
-      </w:pPr>
-      <w:r>
-        <w:rPr>
-          <w:rFonts w:ascii="TimesNewRomanPSMT" w:hAnsi="TimesNewRomanPSMT" w:cs="TimesNewRomanPSMT"/>
-          <w:sz w:val="36"/>
-          <w:szCs w:val="36"/>
-        </w:rPr>
-        <w:t xml:space="preserve">What is the total collecting area of the telescope? </w:t>
-      </w:r>
-    </w:p>
-    <w:p>
-      <w:pPr>
-        <w:pStyle w:val="NormalWeb"/>
-        <w:numPr>
-          <w:ilvl w:val="0"/>
-          <w:numId w:val="2"/>
-        </w:numPr>
-        <w:rPr>
-          <w:rFonts w:ascii="TimesNewRomanPSMT" w:hAnsi="TimesNewRomanPSMT" w:cs="TimesNewRomanPSMT"/>
-          <w:sz w:val="36"/>
-          <w:szCs w:val="36"/>
-        </w:rPr>
-      </w:pPr>
-      <w:r>
-        <w:rPr>
-          <w:rFonts w:ascii="TimesNewRomanPSMT" w:hAnsi="TimesNewRomanPSMT" w:cs="TimesNewRomanPSMT"/>
-          <w:sz w:val="36"/>
-          <w:szCs w:val="36"/>
-        </w:rPr>
-        <w:t xml:space="preserve">How many mirrors (excluding segments) does the telescope have? </w:t>
-      </w:r>
-    </w:p>
-    <w:p>
-      <w:pPr>
-        <w:pStyle w:val="NormalWeb"/>
-        <w:numPr>
-          <w:ilvl w:val="0"/>
-          <w:numId w:val="2"/>
-        </w:numPr>
-        <w:rPr>
-          <w:rFonts w:ascii="TimesNewRomanPSMT" w:hAnsi="TimesNewRomanPSMT" w:cs="TimesNewRomanPSMT"/>
-          <w:sz w:val="36"/>
-          <w:szCs w:val="36"/>
-        </w:rPr>
-      </w:pPr>
-      <w:r>
-        <w:rPr>
-          <w:rFonts w:ascii="TimesNewRomanPSMT" w:hAnsi="TimesNewRomanPSMT" w:cs="TimesNewRomanPSMT"/>
-          <w:sz w:val="36"/>
-          <w:szCs w:val="36"/>
-        </w:rPr>
-        <w:t xml:space="preserve">What is the final focal ratio of the </w:t>
-      </w:r>
-      <w:proofErr w:type="spellStart"/>
-      <w:r>
-        <w:rPr>
-          <w:rFonts w:ascii="TimesNewRomanPSMT" w:hAnsi="TimesNewRomanPSMT" w:cs="TimesNewRomanPSMT"/>
-          <w:sz w:val="36"/>
-          <w:szCs w:val="36"/>
-        </w:rPr>
-        <w:t>Nasymyth</w:t>
-      </w:r>
-      <w:proofErr w:type="spellEnd"/>
-      <w:r>
-        <w:rPr>
-          <w:rFonts w:ascii="TimesNewRomanPSMT" w:hAnsi="TimesNewRomanPSMT" w:cs="TimesNewRomanPSMT"/>
-          <w:sz w:val="36"/>
-          <w:szCs w:val="36"/>
-        </w:rPr>
-        <w:t xml:space="preserve"> beam?</w:t>
-      </w:r>
-    </w:p>
-    <w:p>
-      <w:pPr>
-        <w:pStyle w:val="NormalWeb"/>
-        <w:numPr>
-          <w:ilvl w:val="0"/>
-          <w:numId w:val="2"/>
-        </w:numPr>
-        <w:rPr>
-          <w:rFonts w:ascii="TimesNewRomanPSMT" w:hAnsi="TimesNewRomanPSMT" w:cs="TimesNewRomanPSMT"/>
-          <w:sz w:val="36"/>
-          <w:szCs w:val="36"/>
-        </w:rPr>
-      </w:pPr>
-      <w:r>
-        <w:rPr>
-          <w:rFonts w:ascii="TimesNewRomanPSMT" w:hAnsi="TimesNewRomanPSMT" w:cs="TimesNewRomanPSMT"/>
-          <w:sz w:val="36"/>
-          <w:szCs w:val="36"/>
-        </w:rPr>
-        <w:t>Workout the detector size necessary to cover the field of view of the MICADO (10``), if the detector pixel size is 15</w:t>
-      </w:r>
-      <w:r>
-        <w:rPr>
-          <w:rFonts w:ascii="TimesNewRomanPSMT" w:hAnsi="TimesNewRomanPSMT" w:cs="TimesNewRomanPSMT"/>
-          <w:sz w:val="36"/>
-          <w:szCs w:val="36"/>
-          <w:lang w:val="el-GR"/>
-        </w:rPr>
-        <w:t>μ</w:t>
-      </w:r>
-      <w:r>
-        <w:rPr>
-          <w:rFonts w:ascii="TimesNewRomanPSMT" w:hAnsi="TimesNewRomanPSMT" w:cs="TimesNewRomanPSMT"/>
-          <w:sz w:val="36"/>
-          <w:szCs w:val="36"/>
-        </w:rPr>
-        <w:t xml:space="preserve">m. </w:t>
-      </w:r>
-    </w:p>
-    <w:p>
-      <w:pPr>
-        <w:pStyle w:val="NormalWeb"/>
-        <w:numPr>
-          <w:ilvl w:val="0"/>
-          <w:numId w:val="2"/>
-        </w:numPr>
-        <w:rPr>
-          <w:rFonts w:ascii="TimesNewRomanPSMT" w:hAnsi="TimesNewRomanPSMT" w:cs="TimesNewRomanPSMT"/>
-          <w:sz w:val="36"/>
-          <w:szCs w:val="36"/>
-        </w:rPr>
-      </w:pPr>
-      <w:r>
-        <w:rPr>
-          <w:rFonts w:ascii="TimesNewRomanPSMT" w:hAnsi="TimesNewRomanPSMT" w:cs="TimesNewRomanPSMT"/>
-          <w:sz w:val="36"/>
-          <w:szCs w:val="36"/>
-        </w:rPr>
-        <w:t xml:space="preserve">How many pixels would a 0.5 arcsec seeing disk cover? Is this a sensible design? </w:t>
-      </w:r>
-    </w:p>
-    <w:p>
-      <w:pPr>
-        <w:ind w:left="360"/>
-        <w:rPr>
-          <w:sz w:val="36"/>
-          <w:szCs w:val="36"/>
-          <w:lang w:val="en-US"/>
-        </w:rPr>
-      </w:pPr>
-    </w:p>
-    <w:p>
-      <w:pPr>
-        <w:pStyle w:val="NormalWeb"/>
-        <w:rPr>
-          <w:rFonts w:ascii="TimesNewRomanPSMT" w:hAnsi="TimesNewRomanPSMT" w:cs="TimesNewRomanPSMT"/>
-          <w:sz w:val="36"/>
-          <w:szCs w:val="36"/>
-        </w:rPr>
-      </w:pPr>
-      <w:r>
-        <w:rPr>
-          <w:rFonts w:ascii="TimesNewRomanPSMT" w:hAnsi="TimesNewRomanPSMT" w:cs="TimesNewRomanPSMT"/>
-          <w:sz w:val="36"/>
-          <w:szCs w:val="36"/>
-        </w:rPr>
-        <w:t xml:space="preserve">Group 3: Giant </w:t>
-      </w:r>
-      <w:proofErr w:type="spellStart"/>
-      <w:r>
-        <w:rPr>
-          <w:rFonts w:ascii="TimesNewRomanPSMT" w:hAnsi="TimesNewRomanPSMT" w:cs="TimesNewRomanPSMT"/>
-          <w:sz w:val="36"/>
-          <w:szCs w:val="36"/>
-        </w:rPr>
-        <w:t>Magellen</w:t>
-      </w:r>
-      <w:proofErr w:type="spellEnd"/>
-      <w:r>
-        <w:rPr>
-          <w:rFonts w:ascii="TimesNewRomanPSMT" w:hAnsi="TimesNewRomanPSMT" w:cs="TimesNewRomanPSMT"/>
-          <w:sz w:val="36"/>
-          <w:szCs w:val="36"/>
-        </w:rPr>
-        <w:t xml:space="preserve"> Telescope </w:t>
       </w:r>
     </w:p>
     <w:p>
@@ -457,7 +88,15 @@
           <w:sz w:val="36"/>
           <w:szCs w:val="36"/>
         </w:rPr>
-        <w:t xml:space="preserve">What is the final focal ratio of the </w:t>
+        <w:t xml:space="preserve">What is the final focal ratio of </w:t>
+      </w:r>
+      <w:r>
+        <w:rPr>
+          <w:rFonts w:ascii="TimesNewRomanPSMT" w:hAnsi="TimesNewRomanPSMT" w:cs="TimesNewRomanPSMT"/>
+          <w:sz w:val="36"/>
+          <w:szCs w:val="36"/>
+        </w:rPr>
+        <w:t xml:space="preserve">the </w:t>
       </w:r>
       <w:proofErr w:type="spellStart"/>
       <w:r>
@@ -466,7 +105,7 @@
           <w:sz w:val="36"/>
           <w:szCs w:val="36"/>
         </w:rPr>
-        <w:t>Grogorian</w:t>
+        <w:t>Nasymyth</w:t>
       </w:r>
       <w:proofErr w:type="spellEnd"/>
       <w:r>
@@ -497,8 +136,15 @@
           <w:sz w:val="36"/>
           <w:szCs w:val="36"/>
         </w:rPr>
-        <w:lastRenderedPageBreak/>
-        <w:t>Workout the detector size necessary to cover the field of view of the GMTIFS, if the detector pixel size is 15</w:t>
+        <w:t xml:space="preserve">Workout the detector size necessary to cover the field of view of the Infrared Imaging Spectrograph, if the detector pixel size is </w:t>
+      </w:r>
+      <w:r>
+        <w:rPr>
+          <w:rFonts w:ascii="TimesNewRomanPSMT" w:hAnsi="TimesNewRomanPSMT" w:cs="TimesNewRomanPSMT"/>
+          <w:sz w:val="36"/>
+          <w:szCs w:val="36"/>
+        </w:rPr>
+        <w:t>15</w:t>
       </w:r>
       <w:r>
         <w:rPr>
@@ -542,6 +188,111 @@
     </w:p>
     <w:p>
       <w:pPr>
+        <w:pStyle w:val="NormalWeb"/>
+        <w:ind w:left="720"/>
+        <w:rPr>
+          <w:rFonts w:ascii="TimesNewRomanPSMT" w:hAnsi="TimesNewRomanPSMT" w:cs="TimesNewRomanPSMT"/>
+          <w:sz w:val="36"/>
+          <w:szCs w:val="36"/>
+        </w:rPr>
+      </w:pPr>
+      <w:r>
+        <w:rPr>
+          <w:rFonts w:ascii="TimesNewRomanPSMT" w:hAnsi="TimesNewRomanPSMT" w:cs="TimesNewRomanPSMT"/>
+          <w:sz w:val="36"/>
+          <w:szCs w:val="36"/>
+        </w:rPr>
+        <w:fldChar w:fldCharType="begin"/>
+      </w:r>
+      <w:r>
+        <w:rPr>
+          <w:rFonts w:ascii="TimesNewRomanPSMT" w:hAnsi="TimesNewRomanPSMT" w:cs="TimesNewRomanPSMT"/>
+          <w:sz w:val="36"/>
+          <w:szCs w:val="36"/>
+        </w:rPr>
+        <w:instrText xml:space="preserve"> HYPERLINK "</w:instrText>
+      </w:r>
+      <w:r>
+        <w:rPr>
+          <w:rFonts w:ascii="TimesNewRomanPSMT" w:hAnsi="TimesNewRomanPSMT" w:cs="TimesNewRomanPSMT"/>
+          <w:sz w:val="36"/>
+          <w:szCs w:val="36"/>
+        </w:rPr>
+        <w:instrText>https://www.tmt.org/page/optics</w:instrText>
+      </w:r>
+      <w:r>
+        <w:rPr>
+          <w:rFonts w:ascii="TimesNewRomanPSMT" w:hAnsi="TimesNewRomanPSMT" w:cs="TimesNewRomanPSMT"/>
+          <w:sz w:val="36"/>
+          <w:szCs w:val="36"/>
+        </w:rPr>
+        <w:instrText xml:space="preserve">" </w:instrText>
+      </w:r>
+      <w:r>
+        <w:rPr>
+          <w:rFonts w:ascii="TimesNewRomanPSMT" w:hAnsi="TimesNewRomanPSMT" w:cs="TimesNewRomanPSMT"/>
+          <w:sz w:val="36"/>
+          <w:szCs w:val="36"/>
+        </w:rPr>
+        <w:fldChar w:fldCharType="separate"/>
+      </w:r>
+      <w:r>
+        <w:rPr>
+          <w:rStyle w:val="Hyperlink"/>
+          <w:rFonts w:ascii="TimesNewRomanPSMT" w:hAnsi="TimesNewRomanPSMT" w:cs="TimesNewRomanPSMT"/>
+          <w:sz w:val="36"/>
+          <w:szCs w:val="36"/>
+        </w:rPr>
+        <w:t>https://www.tmt.org/page/optics</w:t>
+      </w:r>
+      <w:r>
+        <w:rPr>
+          <w:rFonts w:ascii="TimesNewRomanPSMT" w:hAnsi="TimesNewRomanPSMT" w:cs="TimesNewRomanPSMT"/>
+          <w:sz w:val="36"/>
+          <w:szCs w:val="36"/>
+        </w:rPr>
+        <w:fldChar w:fldCharType="end"/>
+      </w:r>
+      <w:r>
+        <w:rPr>
+          <w:rFonts w:ascii="TimesNewRomanPSMT" w:hAnsi="TimesNewRomanPSMT" w:cs="TimesNewRomanPSMT"/>
+          <w:sz w:val="36"/>
+          <w:szCs w:val="36"/>
+        </w:rPr>
+        <w:t xml:space="preserve"> </w:t>
+      </w:r>
+    </w:p>
+    <w:p>
+      <w:pPr>
+        <w:pStyle w:val="NormalWeb"/>
+        <w:rPr>
+          <w:rFonts w:ascii="TimesNewRomanPSMT" w:hAnsi="TimesNewRomanPSMT" w:cs="TimesNewRomanPSMT"/>
+          <w:sz w:val="36"/>
+          <w:szCs w:val="36"/>
+        </w:rPr>
+      </w:pPr>
+      <w:hyperlink r:id="rId5" w:history="1">
+        <w:r>
+          <w:rPr>
+            <w:rStyle w:val="Hyperlink"/>
+            <w:rFonts w:ascii="TimesNewRomanPSMT" w:hAnsi="TimesNewRomanPSMT" w:cs="TimesNewRomanPSMT"/>
+            <w:sz w:val="36"/>
+            <w:szCs w:val="36"/>
+          </w:rPr>
+          <w:t>https://irlab.astro.ucla.edu/iris/</w:t>
+        </w:r>
+      </w:hyperlink>
+      <w:r>
+        <w:rPr>
+          <w:rFonts w:ascii="TimesNewRomanPSMT" w:hAnsi="TimesNewRomanPSMT" w:cs="TimesNewRomanPSMT"/>
+          <w:sz w:val="36"/>
+          <w:szCs w:val="36"/>
+        </w:rPr>
+        <w:t xml:space="preserve"> </w:t>
+      </w:r>
+    </w:p>
+    <w:p>
+      <w:pPr>
         <w:ind w:left="360"/>
         <w:rPr>
           <w:sz w:val="36"/>
@@ -565,23 +316,31 @@
           <w:sz w:val="36"/>
           <w:szCs w:val="36"/>
         </w:rPr>
-        <w:t xml:space="preserve">Group 4: James Webb Space </w:t>
-      </w:r>
-      <w:r>
-        <w:rPr>
-          <w:rFonts w:ascii="TimesNewRomanPSMT" w:hAnsi="TimesNewRomanPSMT" w:cs="TimesNewRomanPSMT"/>
-          <w:sz w:val="36"/>
-          <w:szCs w:val="36"/>
-        </w:rPr>
-        <w:t>Telescope</w:t>
-      </w:r>
-      <w:r>
-        <w:rPr>
-          <w:rFonts w:ascii="TimesNewRomanPSMT" w:hAnsi="TimesNewRomanPSMT" w:cs="TimesNewRomanPSMT"/>
-          <w:sz w:val="36"/>
-          <w:szCs w:val="36"/>
-        </w:rPr>
-        <w:t xml:space="preserve"> </w:t>
+        <w:t xml:space="preserve">Group </w:t>
+      </w:r>
+      <w:r>
+        <w:rPr>
+          <w:rFonts w:ascii="TimesNewRomanPSMT" w:hAnsi="TimesNewRomanPSMT" w:cs="TimesNewRomanPSMT"/>
+          <w:sz w:val="36"/>
+          <w:szCs w:val="36"/>
+        </w:rPr>
+        <w:t>2</w:t>
+      </w:r>
+      <w:r>
+        <w:rPr>
+          <w:rFonts w:ascii="TimesNewRomanPSMT" w:hAnsi="TimesNewRomanPSMT" w:cs="TimesNewRomanPSMT"/>
+          <w:sz w:val="36"/>
+          <w:szCs w:val="36"/>
+        </w:rPr>
+        <w:t xml:space="preserve">: </w:t>
+      </w:r>
+      <w:r>
+        <w:rPr>
+          <w:rFonts w:ascii="TimesNewRomanPSMT" w:hAnsi="TimesNewRomanPSMT" w:cs="TimesNewRomanPSMT"/>
+          <w:sz w:val="36"/>
+          <w:szCs w:val="36"/>
+        </w:rPr>
+        <w:t xml:space="preserve">Extremely large telescope </w:t>
       </w:r>
     </w:p>
     <w:p>
@@ -647,7 +406,25 @@
           <w:sz w:val="36"/>
           <w:szCs w:val="36"/>
         </w:rPr>
-        <w:t>What is the final focal ratio of the telescope?</w:t>
+        <w:t xml:space="preserve">What is the final focal ratio of the </w:t>
+      </w:r>
+      <w:proofErr w:type="spellStart"/>
+      <w:r>
+        <w:rPr>
+          <w:rFonts w:ascii="TimesNewRomanPSMT" w:hAnsi="TimesNewRomanPSMT" w:cs="TimesNewRomanPSMT"/>
+          <w:sz w:val="36"/>
+          <w:szCs w:val="36"/>
+        </w:rPr>
+        <w:t>Nasymyth</w:t>
+      </w:r>
+      <w:proofErr w:type="spellEnd"/>
+      <w:r>
+        <w:rPr>
+          <w:rFonts w:ascii="TimesNewRomanPSMT" w:hAnsi="TimesNewRomanPSMT" w:cs="TimesNewRomanPSMT"/>
+          <w:sz w:val="36"/>
+          <w:szCs w:val="36"/>
+        </w:rPr>
+        <w:t xml:space="preserve"> beam?</w:t>
       </w:r>
     </w:p>
     <w:p>
@@ -669,7 +446,23 @@
           <w:sz w:val="36"/>
           <w:szCs w:val="36"/>
         </w:rPr>
-        <w:t>Workout the detector size necessary to cover the field of view of the NIRCAM, if the detector pixel size is 18</w:t>
+        <w:t xml:space="preserve">Workout the detector size necessary to cover the field of view of the </w:t>
+      </w:r>
+      <w:r>
+        <w:rPr>
+          <w:rFonts w:ascii="TimesNewRomanPSMT" w:hAnsi="TimesNewRomanPSMT" w:cs="TimesNewRomanPSMT"/>
+          <w:sz w:val="36"/>
+          <w:szCs w:val="36"/>
+        </w:rPr>
+        <w:t>MICADO (10``)</w:t>
+      </w:r>
+      <w:r>
+        <w:rPr>
+          <w:rFonts w:ascii="TimesNewRomanPSMT" w:hAnsi="TimesNewRomanPSMT" w:cs="TimesNewRomanPSMT"/>
+          <w:sz w:val="36"/>
+          <w:szCs w:val="36"/>
+        </w:rPr>
+        <w:t>, if the detector pixel size is 15</w:t>
       </w:r>
       <w:r>
         <w:rPr>
@@ -708,10 +501,757 @@
           <w:sz w:val="36"/>
           <w:szCs w:val="36"/>
         </w:rPr>
+        <w:t xml:space="preserve">How many pixels would a 0.5 arcsec seeing disk cover? Is this a sensible design? </w:t>
+      </w:r>
+    </w:p>
+    <w:p>
+      <w:pPr>
+        <w:ind w:left="360"/>
+        <w:rPr>
+          <w:sz w:val="36"/>
+          <w:szCs w:val="36"/>
+          <w:lang w:val="en-US"/>
+        </w:rPr>
+      </w:pPr>
+      <w:hyperlink r:id="rId6" w:history="1">
+        <w:r>
+          <w:rPr>
+            <w:rStyle w:val="Hyperlink"/>
+            <w:sz w:val="36"/>
+            <w:szCs w:val="36"/>
+            <w:lang w:val="en-US"/>
+          </w:rPr>
+          <w:t>https://www.</w:t>
+        </w:r>
+        <w:r>
+          <w:rPr>
+            <w:rStyle w:val="Hyperlink"/>
+            <w:sz w:val="36"/>
+            <w:szCs w:val="36"/>
+            <w:lang w:val="en-US"/>
+          </w:rPr>
+          <w:t>e</w:t>
+        </w:r>
+        <w:r>
+          <w:rPr>
+            <w:rStyle w:val="Hyperlink"/>
+            <w:sz w:val="36"/>
+            <w:szCs w:val="36"/>
+            <w:lang w:val="en-US"/>
+          </w:rPr>
+          <w:t>so.org/sci/facilities/eelt/telescope/desi</w:t>
+        </w:r>
+        <w:r>
+          <w:rPr>
+            <w:rStyle w:val="Hyperlink"/>
+            <w:sz w:val="36"/>
+            <w:szCs w:val="36"/>
+            <w:lang w:val="en-US"/>
+          </w:rPr>
+          <w:t>g</w:t>
+        </w:r>
+        <w:r>
+          <w:rPr>
+            <w:rStyle w:val="Hyperlink"/>
+            <w:sz w:val="36"/>
+            <w:szCs w:val="36"/>
+            <w:lang w:val="en-US"/>
+          </w:rPr>
+          <w:t>n/</w:t>
+        </w:r>
+      </w:hyperlink>
+      <w:r>
+        <w:rPr>
+          <w:sz w:val="36"/>
+          <w:szCs w:val="36"/>
+          <w:lang w:val="en-US"/>
+        </w:rPr>
+        <w:t xml:space="preserve"> </w:t>
+      </w:r>
+    </w:p>
+    <w:p>
+      <w:pPr>
+        <w:ind w:left="360"/>
+        <w:rPr>
+          <w:sz w:val="36"/>
+          <w:szCs w:val="36"/>
+          <w:lang w:val="en-US"/>
+        </w:rPr>
+      </w:pPr>
+    </w:p>
+    <w:p>
+      <w:pPr>
+        <w:ind w:left="360"/>
+        <w:rPr>
+          <w:sz w:val="36"/>
+          <w:szCs w:val="36"/>
+          <w:lang w:val="en-US"/>
+        </w:rPr>
+      </w:pPr>
+    </w:p>
+    <w:p>
+      <w:pPr>
+        <w:pStyle w:val="NormalWeb"/>
+        <w:rPr>
+          <w:rFonts w:ascii="TimesNewRomanPSMT" w:hAnsi="TimesNewRomanPSMT" w:cs="TimesNewRomanPSMT"/>
+          <w:sz w:val="36"/>
+          <w:szCs w:val="36"/>
+        </w:rPr>
+      </w:pPr>
+      <w:r>
+        <w:rPr>
+          <w:rFonts w:ascii="TimesNewRomanPSMT" w:hAnsi="TimesNewRomanPSMT" w:cs="TimesNewRomanPSMT"/>
+          <w:sz w:val="36"/>
+          <w:szCs w:val="36"/>
+        </w:rPr>
+        <w:lastRenderedPageBreak/>
+        <w:t xml:space="preserve">Group </w:t>
+      </w:r>
+      <w:r>
+        <w:rPr>
+          <w:rFonts w:ascii="TimesNewRomanPSMT" w:hAnsi="TimesNewRomanPSMT" w:cs="TimesNewRomanPSMT"/>
+          <w:sz w:val="36"/>
+          <w:szCs w:val="36"/>
+        </w:rPr>
+        <w:t>3</w:t>
+      </w:r>
+      <w:r>
+        <w:rPr>
+          <w:rFonts w:ascii="TimesNewRomanPSMT" w:hAnsi="TimesNewRomanPSMT" w:cs="TimesNewRomanPSMT"/>
+          <w:sz w:val="36"/>
+          <w:szCs w:val="36"/>
+        </w:rPr>
+        <w:t xml:space="preserve">: </w:t>
+      </w:r>
+      <w:r>
+        <w:rPr>
+          <w:rFonts w:ascii="TimesNewRomanPSMT" w:hAnsi="TimesNewRomanPSMT" w:cs="TimesNewRomanPSMT"/>
+          <w:sz w:val="36"/>
+          <w:szCs w:val="36"/>
+        </w:rPr>
+        <w:t xml:space="preserve">Giant </w:t>
+      </w:r>
+      <w:proofErr w:type="spellStart"/>
+      <w:r>
+        <w:rPr>
+          <w:rFonts w:ascii="TimesNewRomanPSMT" w:hAnsi="TimesNewRomanPSMT" w:cs="TimesNewRomanPSMT"/>
+          <w:sz w:val="36"/>
+          <w:szCs w:val="36"/>
+        </w:rPr>
+        <w:t>Magellen</w:t>
+      </w:r>
+      <w:proofErr w:type="spellEnd"/>
+      <w:r>
+        <w:rPr>
+          <w:rFonts w:ascii="TimesNewRomanPSMT" w:hAnsi="TimesNewRomanPSMT" w:cs="TimesNewRomanPSMT"/>
+          <w:sz w:val="36"/>
+          <w:szCs w:val="36"/>
+        </w:rPr>
+        <w:t xml:space="preserve"> Telescope</w:t>
+      </w:r>
+      <w:r>
+        <w:rPr>
+          <w:rFonts w:ascii="TimesNewRomanPSMT" w:hAnsi="TimesNewRomanPSMT" w:cs="TimesNewRomanPSMT"/>
+          <w:sz w:val="36"/>
+          <w:szCs w:val="36"/>
+        </w:rPr>
+        <w:t xml:space="preserve"> </w:t>
+      </w:r>
+    </w:p>
+    <w:p>
+      <w:pPr>
+        <w:pStyle w:val="NormalWeb"/>
+        <w:numPr>
+          <w:ilvl w:val="0"/>
+          <w:numId w:val="5"/>
+        </w:numPr>
+        <w:rPr>
+          <w:rFonts w:ascii="TimesNewRomanPSMT" w:hAnsi="TimesNewRomanPSMT" w:cs="TimesNewRomanPSMT"/>
+          <w:sz w:val="36"/>
+          <w:szCs w:val="36"/>
+        </w:rPr>
+      </w:pPr>
+      <w:r>
+        <w:rPr>
+          <w:rFonts w:ascii="TimesNewRomanPSMT" w:hAnsi="TimesNewRomanPSMT" w:cs="TimesNewRomanPSMT"/>
+          <w:sz w:val="36"/>
+          <w:szCs w:val="36"/>
+        </w:rPr>
+        <w:t xml:space="preserve">What is the total collecting area of the telescope? </w:t>
+      </w:r>
+    </w:p>
+    <w:p>
+      <w:pPr>
+        <w:pStyle w:val="NormalWeb"/>
+        <w:numPr>
+          <w:ilvl w:val="0"/>
+          <w:numId w:val="5"/>
+        </w:numPr>
+        <w:rPr>
+          <w:rFonts w:ascii="TimesNewRomanPSMT" w:hAnsi="TimesNewRomanPSMT" w:cs="TimesNewRomanPSMT"/>
+          <w:sz w:val="36"/>
+          <w:szCs w:val="36"/>
+        </w:rPr>
+      </w:pPr>
+      <w:r>
+        <w:rPr>
+          <w:rFonts w:ascii="TimesNewRomanPSMT" w:hAnsi="TimesNewRomanPSMT" w:cs="TimesNewRomanPSMT"/>
+          <w:sz w:val="36"/>
+          <w:szCs w:val="36"/>
+        </w:rPr>
+        <w:t xml:space="preserve">How many mirrors (excluding segments) does the telescope have? </w:t>
+      </w:r>
+    </w:p>
+    <w:p>
+      <w:pPr>
+        <w:pStyle w:val="NormalWeb"/>
+        <w:numPr>
+          <w:ilvl w:val="0"/>
+          <w:numId w:val="5"/>
+        </w:numPr>
+        <w:rPr>
+          <w:rFonts w:ascii="TimesNewRomanPSMT" w:hAnsi="TimesNewRomanPSMT" w:cs="TimesNewRomanPSMT"/>
+          <w:sz w:val="36"/>
+          <w:szCs w:val="36"/>
+        </w:rPr>
+      </w:pPr>
+      <w:r>
+        <w:rPr>
+          <w:rFonts w:ascii="TimesNewRomanPSMT" w:hAnsi="TimesNewRomanPSMT" w:cs="TimesNewRomanPSMT"/>
+          <w:sz w:val="36"/>
+          <w:szCs w:val="36"/>
+        </w:rPr>
+        <w:t xml:space="preserve">What is the final focal ratio of the </w:t>
+      </w:r>
+      <w:proofErr w:type="spellStart"/>
+      <w:r>
+        <w:rPr>
+          <w:rFonts w:ascii="TimesNewRomanPSMT" w:hAnsi="TimesNewRomanPSMT" w:cs="TimesNewRomanPSMT"/>
+          <w:sz w:val="36"/>
+          <w:szCs w:val="36"/>
+        </w:rPr>
+        <w:t>Grogorian</w:t>
+      </w:r>
+      <w:proofErr w:type="spellEnd"/>
+      <w:r>
+        <w:rPr>
+          <w:rFonts w:ascii="TimesNewRomanPSMT" w:hAnsi="TimesNewRomanPSMT" w:cs="TimesNewRomanPSMT"/>
+          <w:sz w:val="36"/>
+          <w:szCs w:val="36"/>
+        </w:rPr>
+        <w:t xml:space="preserve"> beam?</w:t>
+      </w:r>
+    </w:p>
+    <w:p>
+      <w:pPr>
+        <w:pStyle w:val="NormalWeb"/>
+        <w:numPr>
+          <w:ilvl w:val="0"/>
+          <w:numId w:val="5"/>
+        </w:numPr>
+        <w:rPr>
+          <w:rFonts w:ascii="TimesNewRomanPSMT" w:hAnsi="TimesNewRomanPSMT" w:cs="TimesNewRomanPSMT"/>
+          <w:sz w:val="36"/>
+          <w:szCs w:val="36"/>
+        </w:rPr>
+      </w:pPr>
+      <w:r>
+        <w:rPr>
+          <w:rFonts w:ascii="TimesNewRomanPSMT" w:hAnsi="TimesNewRomanPSMT" w:cs="TimesNewRomanPSMT"/>
+          <w:sz w:val="36"/>
+          <w:szCs w:val="36"/>
+        </w:rPr>
+        <w:t xml:space="preserve">Workout the detector size necessary to cover the field of view of the </w:t>
+      </w:r>
+      <w:r>
+        <w:rPr>
+          <w:rFonts w:ascii="TimesNewRomanPSMT" w:hAnsi="TimesNewRomanPSMT" w:cs="TimesNewRomanPSMT"/>
+          <w:sz w:val="36"/>
+          <w:szCs w:val="36"/>
+        </w:rPr>
+        <w:t>GMTIFS</w:t>
+      </w:r>
+      <w:r>
+        <w:rPr>
+          <w:rFonts w:ascii="TimesNewRomanPSMT" w:hAnsi="TimesNewRomanPSMT" w:cs="TimesNewRomanPSMT"/>
+          <w:sz w:val="36"/>
+          <w:szCs w:val="36"/>
+        </w:rPr>
+        <w:t>, if the detector pixel size is 15</w:t>
+      </w:r>
+      <w:r>
+        <w:rPr>
+          <w:rFonts w:ascii="TimesNewRomanPSMT" w:hAnsi="TimesNewRomanPSMT" w:cs="TimesNewRomanPSMT"/>
+          <w:sz w:val="36"/>
+          <w:szCs w:val="36"/>
+          <w:lang w:val="el-GR"/>
+        </w:rPr>
+        <w:t>μ</w:t>
+      </w:r>
+      <w:r>
+        <w:rPr>
+          <w:rFonts w:ascii="TimesNewRomanPSMT" w:hAnsi="TimesNewRomanPSMT" w:cs="TimesNewRomanPSMT"/>
+          <w:sz w:val="36"/>
+          <w:szCs w:val="36"/>
+        </w:rPr>
+        <w:t xml:space="preserve">m. </w:t>
+      </w:r>
+    </w:p>
+    <w:p>
+      <w:pPr>
+        <w:pStyle w:val="NormalWeb"/>
+        <w:numPr>
+          <w:ilvl w:val="0"/>
+          <w:numId w:val="5"/>
+        </w:numPr>
+        <w:rPr>
+          <w:rFonts w:ascii="TimesNewRomanPSMT" w:hAnsi="TimesNewRomanPSMT" w:cs="TimesNewRomanPSMT"/>
+          <w:sz w:val="36"/>
+          <w:szCs w:val="36"/>
+        </w:rPr>
+      </w:pPr>
+      <w:r>
+        <w:rPr>
+          <w:rFonts w:ascii="TimesNewRomanPSMT" w:hAnsi="TimesNewRomanPSMT" w:cs="TimesNewRomanPSMT"/>
+          <w:sz w:val="36"/>
+          <w:szCs w:val="36"/>
+        </w:rPr>
+        <w:t xml:space="preserve">How many pixels would a 0.5 arcsec seeing disk cover? Is this a sensible design? </w:t>
+      </w:r>
+    </w:p>
+    <w:p>
+      <w:pPr>
+        <w:pStyle w:val="NormalWeb"/>
+        <w:rPr>
+          <w:rFonts w:ascii="TimesNewRomanPSMT" w:hAnsi="TimesNewRomanPSMT" w:cs="TimesNewRomanPSMT"/>
+          <w:sz w:val="36"/>
+          <w:szCs w:val="36"/>
+        </w:rPr>
+      </w:pPr>
+      <w:hyperlink r:id="rId7" w:history="1">
+        <w:r>
+          <w:rPr>
+            <w:rStyle w:val="Hyperlink"/>
+            <w:rFonts w:ascii="TimesNewRomanPSMT" w:hAnsi="TimesNewRomanPSMT" w:cs="TimesNewRomanPSMT"/>
+            <w:sz w:val="36"/>
+            <w:szCs w:val="36"/>
+          </w:rPr>
+          <w:t>https://www.gmto.org/Resources/GMT-ID-01467-Chapter_6_Optics.pdf</w:t>
+        </w:r>
+      </w:hyperlink>
+      <w:r>
+        <w:rPr>
+          <w:rFonts w:ascii="TimesNewRomanPSMT" w:hAnsi="TimesNewRomanPSMT" w:cs="TimesNewRomanPSMT"/>
+          <w:sz w:val="36"/>
+          <w:szCs w:val="36"/>
+        </w:rPr>
+        <w:t xml:space="preserve"> </w:t>
+      </w:r>
+    </w:p>
+    <w:p>
+      <w:pPr>
+        <w:ind w:left="360"/>
+        <w:rPr>
+          <w:sz w:val="36"/>
+          <w:szCs w:val="36"/>
+          <w:lang w:val="en-US"/>
+        </w:rPr>
+      </w:pPr>
+      <w:hyperlink r:id="rId8" w:history="1">
+        <w:r>
+          <w:rPr>
+            <w:rStyle w:val="Hyperlink"/>
+            <w:sz w:val="36"/>
+            <w:szCs w:val="36"/>
+            <w:lang w:val="en-US"/>
+          </w:rPr>
+          <w:t>https://www.gmto.org/resources/near-ir-ifu-and-adaptive-optics-imager-gm</w:t>
+        </w:r>
+        <w:r>
+          <w:rPr>
+            <w:rStyle w:val="Hyperlink"/>
+            <w:sz w:val="36"/>
+            <w:szCs w:val="36"/>
+            <w:lang w:val="en-US"/>
+          </w:rPr>
+          <w:t>t</w:t>
+        </w:r>
+        <w:r>
+          <w:rPr>
+            <w:rStyle w:val="Hyperlink"/>
+            <w:sz w:val="36"/>
+            <w:szCs w:val="36"/>
+            <w:lang w:val="en-US"/>
+          </w:rPr>
+          <w:t>ifs/</w:t>
+        </w:r>
+      </w:hyperlink>
+      <w:r>
+        <w:rPr>
+          <w:sz w:val="36"/>
+          <w:szCs w:val="36"/>
+          <w:lang w:val="en-US"/>
+        </w:rPr>
+        <w:t xml:space="preserve"> </w:t>
+      </w:r>
+    </w:p>
+    <w:p>
+      <w:pPr>
+        <w:ind w:left="360"/>
+        <w:rPr>
+          <w:sz w:val="36"/>
+          <w:szCs w:val="36"/>
+          <w:lang w:val="en-US"/>
+        </w:rPr>
+      </w:pPr>
+      <w:hyperlink r:id="rId9" w:history="1">
+        <w:r>
+          <w:rPr>
+            <w:rStyle w:val="Hyperlink"/>
+            <w:sz w:val="36"/>
+            <w:szCs w:val="36"/>
+            <w:lang w:val="en-US"/>
+          </w:rPr>
+          <w:t>https://rsaa.anu.edu.au/research/established-projects/giant-magellan-telescope-integral-field-spectrogra</w:t>
+        </w:r>
+        <w:r>
+          <w:rPr>
+            <w:rStyle w:val="Hyperlink"/>
+            <w:sz w:val="36"/>
+            <w:szCs w:val="36"/>
+            <w:lang w:val="en-US"/>
+          </w:rPr>
+          <w:t>p</w:t>
+        </w:r>
+        <w:r>
+          <w:rPr>
+            <w:rStyle w:val="Hyperlink"/>
+            <w:sz w:val="36"/>
+            <w:szCs w:val="36"/>
+            <w:lang w:val="en-US"/>
+          </w:rPr>
+          <w:t>h-gmtifs/instrument-design</w:t>
+        </w:r>
+      </w:hyperlink>
+      <w:r>
+        <w:rPr>
+          <w:sz w:val="36"/>
+          <w:szCs w:val="36"/>
+          <w:lang w:val="en-US"/>
+        </w:rPr>
+        <w:t xml:space="preserve"> </w:t>
+      </w:r>
+    </w:p>
+    <w:p>
+      <w:pPr>
+        <w:ind w:left="360"/>
+        <w:rPr>
+          <w:sz w:val="36"/>
+          <w:szCs w:val="36"/>
+          <w:lang w:val="en-US"/>
+        </w:rPr>
+      </w:pPr>
+    </w:p>
+    <w:p>
+      <w:pPr>
+        <w:ind w:left="360"/>
+        <w:rPr>
+          <w:sz w:val="36"/>
+          <w:szCs w:val="36"/>
+          <w:lang w:val="en-US"/>
+        </w:rPr>
+      </w:pPr>
+    </w:p>
+    <w:p>
+      <w:pPr>
+        <w:pStyle w:val="NormalWeb"/>
+        <w:rPr>
+          <w:rFonts w:ascii="TimesNewRomanPSMT" w:hAnsi="TimesNewRomanPSMT" w:cs="TimesNewRomanPSMT"/>
+          <w:sz w:val="36"/>
+          <w:szCs w:val="36"/>
+        </w:rPr>
+      </w:pPr>
+      <w:r>
+        <w:rPr>
+          <w:rFonts w:ascii="TimesNewRomanPSMT" w:hAnsi="TimesNewRomanPSMT" w:cs="TimesNewRomanPSMT"/>
+          <w:sz w:val="36"/>
+          <w:szCs w:val="36"/>
+        </w:rPr>
+        <w:t xml:space="preserve">Group </w:t>
+      </w:r>
+      <w:r>
+        <w:rPr>
+          <w:rFonts w:ascii="TimesNewRomanPSMT" w:hAnsi="TimesNewRomanPSMT" w:cs="TimesNewRomanPSMT"/>
+          <w:sz w:val="36"/>
+          <w:szCs w:val="36"/>
+        </w:rPr>
+        <w:t>4</w:t>
+      </w:r>
+      <w:r>
+        <w:rPr>
+          <w:rFonts w:ascii="TimesNewRomanPSMT" w:hAnsi="TimesNewRomanPSMT" w:cs="TimesNewRomanPSMT"/>
+          <w:sz w:val="36"/>
+          <w:szCs w:val="36"/>
+        </w:rPr>
+        <w:t xml:space="preserve">: </w:t>
+      </w:r>
+      <w:r>
+        <w:rPr>
+          <w:rFonts w:ascii="TimesNewRomanPSMT" w:hAnsi="TimesNewRomanPSMT" w:cs="TimesNewRomanPSMT"/>
+          <w:sz w:val="36"/>
+          <w:szCs w:val="36"/>
+        </w:rPr>
+        <w:t xml:space="preserve">James Webb Space </w:t>
+      </w:r>
+      <w:proofErr w:type="spellStart"/>
+      <w:r>
+        <w:rPr>
+          <w:rFonts w:ascii="TimesNewRomanPSMT" w:hAnsi="TimesNewRomanPSMT" w:cs="TimesNewRomanPSMT"/>
+          <w:sz w:val="36"/>
+          <w:szCs w:val="36"/>
+        </w:rPr>
+        <w:t>Telecsope</w:t>
+      </w:r>
+      <w:proofErr w:type="spellEnd"/>
+      <w:r>
+        <w:rPr>
+          <w:rFonts w:ascii="TimesNewRomanPSMT" w:hAnsi="TimesNewRomanPSMT" w:cs="TimesNewRomanPSMT"/>
+          <w:sz w:val="36"/>
+          <w:szCs w:val="36"/>
+        </w:rPr>
+        <w:t xml:space="preserve"> </w:t>
+      </w:r>
+    </w:p>
+    <w:p>
+      <w:pPr>
+        <w:pStyle w:val="NormalWeb"/>
+        <w:numPr>
+          <w:ilvl w:val="0"/>
+          <w:numId w:val="6"/>
+        </w:numPr>
+        <w:rPr>
+          <w:rFonts w:ascii="TimesNewRomanPSMT" w:hAnsi="TimesNewRomanPSMT" w:cs="TimesNewRomanPSMT"/>
+          <w:sz w:val="36"/>
+          <w:szCs w:val="36"/>
+        </w:rPr>
+      </w:pPr>
+      <w:r>
+        <w:rPr>
+          <w:rFonts w:ascii="TimesNewRomanPSMT" w:hAnsi="TimesNewRomanPSMT" w:cs="TimesNewRomanPSMT"/>
+          <w:sz w:val="36"/>
+          <w:szCs w:val="36"/>
+        </w:rPr>
+        <w:t xml:space="preserve">What is the total collecting area of the telescope? </w:t>
+      </w:r>
+    </w:p>
+    <w:p>
+      <w:pPr>
+        <w:pStyle w:val="NormalWeb"/>
+        <w:numPr>
+          <w:ilvl w:val="0"/>
+          <w:numId w:val="6"/>
+        </w:numPr>
+        <w:rPr>
+          <w:rFonts w:ascii="TimesNewRomanPSMT" w:hAnsi="TimesNewRomanPSMT" w:cs="TimesNewRomanPSMT"/>
+          <w:sz w:val="36"/>
+          <w:szCs w:val="36"/>
+        </w:rPr>
+      </w:pPr>
+      <w:r>
+        <w:rPr>
+          <w:rFonts w:ascii="TimesNewRomanPSMT" w:hAnsi="TimesNewRomanPSMT" w:cs="TimesNewRomanPSMT"/>
+          <w:sz w:val="36"/>
+          <w:szCs w:val="36"/>
+        </w:rPr>
+        <w:t xml:space="preserve">How many mirrors (excluding segments) does the telescope have? </w:t>
+      </w:r>
+    </w:p>
+    <w:p>
+      <w:pPr>
+        <w:pStyle w:val="NormalWeb"/>
+        <w:numPr>
+          <w:ilvl w:val="0"/>
+          <w:numId w:val="6"/>
+        </w:numPr>
+        <w:rPr>
+          <w:rFonts w:ascii="TimesNewRomanPSMT" w:hAnsi="TimesNewRomanPSMT" w:cs="TimesNewRomanPSMT"/>
+          <w:sz w:val="36"/>
+          <w:szCs w:val="36"/>
+        </w:rPr>
+      </w:pPr>
+      <w:r>
+        <w:rPr>
+          <w:rFonts w:ascii="TimesNewRomanPSMT" w:hAnsi="TimesNewRomanPSMT" w:cs="TimesNewRomanPSMT"/>
+          <w:sz w:val="36"/>
+          <w:szCs w:val="36"/>
+        </w:rPr>
+        <w:t xml:space="preserve">What is the final focal ratio of </w:t>
+      </w:r>
+      <w:r>
+        <w:rPr>
+          <w:rFonts w:ascii="TimesNewRomanPSMT" w:hAnsi="TimesNewRomanPSMT" w:cs="TimesNewRomanPSMT"/>
+          <w:sz w:val="36"/>
+          <w:szCs w:val="36"/>
+        </w:rPr>
+        <w:t>the telescope</w:t>
+      </w:r>
+      <w:r>
+        <w:rPr>
+          <w:rFonts w:ascii="TimesNewRomanPSMT" w:hAnsi="TimesNewRomanPSMT" w:cs="TimesNewRomanPSMT"/>
+          <w:sz w:val="36"/>
+          <w:szCs w:val="36"/>
+        </w:rPr>
+        <w:t>?</w:t>
+      </w:r>
+    </w:p>
+    <w:p>
+      <w:pPr>
+        <w:pStyle w:val="NormalWeb"/>
+        <w:numPr>
+          <w:ilvl w:val="0"/>
+          <w:numId w:val="6"/>
+        </w:numPr>
+        <w:rPr>
+          <w:rFonts w:ascii="TimesNewRomanPSMT" w:hAnsi="TimesNewRomanPSMT" w:cs="TimesNewRomanPSMT"/>
+          <w:sz w:val="36"/>
+          <w:szCs w:val="36"/>
+        </w:rPr>
+      </w:pPr>
+      <w:r>
+        <w:rPr>
+          <w:rFonts w:ascii="TimesNewRomanPSMT" w:hAnsi="TimesNewRomanPSMT" w:cs="TimesNewRomanPSMT"/>
+          <w:sz w:val="36"/>
+          <w:szCs w:val="36"/>
+        </w:rPr>
+        <w:t xml:space="preserve">Workout the detector size necessary to cover the field of view of the </w:t>
+      </w:r>
+      <w:r>
+        <w:rPr>
+          <w:rFonts w:ascii="TimesNewRomanPSMT" w:hAnsi="TimesNewRomanPSMT" w:cs="TimesNewRomanPSMT"/>
+          <w:sz w:val="36"/>
+          <w:szCs w:val="36"/>
+        </w:rPr>
+        <w:t>NIRCAM</w:t>
+      </w:r>
+      <w:r>
+        <w:rPr>
+          <w:rFonts w:ascii="TimesNewRomanPSMT" w:hAnsi="TimesNewRomanPSMT" w:cs="TimesNewRomanPSMT"/>
+          <w:sz w:val="36"/>
+          <w:szCs w:val="36"/>
+        </w:rPr>
+        <w:t>, if the detector pixel size is 1</w:t>
+      </w:r>
+      <w:r>
+        <w:rPr>
+          <w:rFonts w:ascii="TimesNewRomanPSMT" w:hAnsi="TimesNewRomanPSMT" w:cs="TimesNewRomanPSMT"/>
+          <w:sz w:val="36"/>
+          <w:szCs w:val="36"/>
+        </w:rPr>
+        <w:t>8</w:t>
+      </w:r>
+      <w:r>
+        <w:rPr>
+          <w:rFonts w:ascii="TimesNewRomanPSMT" w:hAnsi="TimesNewRomanPSMT" w:cs="TimesNewRomanPSMT"/>
+          <w:sz w:val="36"/>
+          <w:szCs w:val="36"/>
+          <w:lang w:val="el-GR"/>
+        </w:rPr>
+        <w:t>μ</w:t>
+      </w:r>
+      <w:r>
+        <w:rPr>
+          <w:rFonts w:ascii="TimesNewRomanPSMT" w:hAnsi="TimesNewRomanPSMT" w:cs="TimesNewRomanPSMT"/>
+          <w:sz w:val="36"/>
+          <w:szCs w:val="36"/>
+        </w:rPr>
+        <w:t xml:space="preserve">m. </w:t>
+      </w:r>
+    </w:p>
+    <w:p>
+      <w:pPr>
+        <w:pStyle w:val="NormalWeb"/>
+        <w:numPr>
+          <w:ilvl w:val="0"/>
+          <w:numId w:val="6"/>
+        </w:numPr>
+        <w:rPr>
+          <w:rFonts w:ascii="TimesNewRomanPSMT" w:hAnsi="TimesNewRomanPSMT" w:cs="TimesNewRomanPSMT"/>
+          <w:sz w:val="36"/>
+          <w:szCs w:val="36"/>
+        </w:rPr>
+      </w:pPr>
+      <w:r>
+        <w:rPr>
+          <w:rFonts w:ascii="TimesNewRomanPSMT" w:hAnsi="TimesNewRomanPSMT" w:cs="TimesNewRomanPSMT"/>
+          <w:sz w:val="36"/>
+          <w:szCs w:val="36"/>
+        </w:rPr>
         <w:t>What is the wavelength coverage of MIRI and why is it necessary to build it in space?</w:t>
       </w:r>
-    </w:p>
-    <w:p/>
+      <w:bookmarkStart w:id="0" w:name="_GoBack"/>
+      <w:bookmarkEnd w:id="0"/>
+    </w:p>
+    <w:p>
+      <w:pPr>
+        <w:ind w:left="360"/>
+        <w:rPr>
+          <w:rFonts w:ascii="TimesNewRomanPSMT" w:eastAsia="Times New Roman" w:hAnsi="TimesNewRomanPSMT" w:cs="TimesNewRomanPSMT"/>
+          <w:sz w:val="36"/>
+          <w:szCs w:val="36"/>
+          <w:lang w:val="en-US"/>
+        </w:rPr>
+      </w:pPr>
+      <w:hyperlink r:id="rId10" w:history="1">
+        <w:r>
+          <w:rPr>
+            <w:rStyle w:val="Hyperlink"/>
+            <w:rFonts w:ascii="TimesNewRomanPSMT" w:eastAsia="Times New Roman" w:hAnsi="TimesNewRomanPSMT" w:cs="TimesNewRomanPSMT"/>
+            <w:sz w:val="36"/>
+            <w:szCs w:val="36"/>
+            <w:lang w:val="en-US"/>
+          </w:rPr>
+          <w:t>https://jwst-docs.stsci.edu/display/JTI/JWST+Telescope</w:t>
+        </w:r>
+      </w:hyperlink>
+      <w:r>
+        <w:rPr>
+          <w:rFonts w:ascii="TimesNewRomanPSMT" w:eastAsia="Times New Roman" w:hAnsi="TimesNewRomanPSMT" w:cs="TimesNewRomanPSMT"/>
+          <w:sz w:val="36"/>
+          <w:szCs w:val="36"/>
+          <w:lang w:val="en-US"/>
+        </w:rPr>
+        <w:t xml:space="preserve"> </w:t>
+      </w:r>
+    </w:p>
+    <w:p>
+      <w:pPr>
+        <w:ind w:left="360"/>
+        <w:rPr>
+          <w:sz w:val="36"/>
+          <w:szCs w:val="36"/>
+          <w:lang w:val="en-US"/>
+        </w:rPr>
+      </w:pPr>
+      <w:hyperlink r:id="rId11" w:history="1">
+        <w:r>
+          <w:rPr>
+            <w:rStyle w:val="Hyperlink"/>
+            <w:sz w:val="36"/>
+            <w:szCs w:val="36"/>
+            <w:lang w:val="en-US"/>
+          </w:rPr>
+          <w:t>https://jwst-docs.stsci.edu/display/JTI/NIRCam+Detectors</w:t>
+        </w:r>
+      </w:hyperlink>
+      <w:r>
+        <w:rPr>
+          <w:sz w:val="36"/>
+          <w:szCs w:val="36"/>
+          <w:lang w:val="en-US"/>
+        </w:rPr>
+        <w:t xml:space="preserve"> </w:t>
+      </w:r>
+    </w:p>
     <w:sectPr>
       <w:pgSz w:w="11900" w:h="16840"/>
       <w:pgMar w:top="1440" w:right="1440" w:bottom="1440" w:left="1440" w:header="708" w:footer="708" w:gutter="0"/>
@@ -725,6 +1265,119 @@
 <file path=word/numbering.xml><?xml version="1.0" encoding="utf-8"?>
 <w:numbering xmlns:wpc="http://schemas.microsoft.com/office/word/2010/wordprocessingCanvas" xmlns:cx="http://schemas.microsoft.com/office/drawing/2014/chartex" xmlns:cx1="http://schemas.microsoft.com/office/drawing/2015/9/8/chartex" xmlns:cx2="http://schemas.microsoft.com/office/drawing/2015/10/21/chartex" xmlns:cx3="http://schemas.microsoft.com/office/drawing/2016/5/9/chartex" xmlns:cx4="http://schemas.microsoft.com/office/drawing/2016/5/10/chartex" xmlns:cx5="http://schemas.microsoft.com/office/drawing/2016/5/11/chartex" xmlns:cx6="http://schemas.microsoft.com/office/drawing/2016/5/12/chartex" xmlns:cx7="http://schemas.microsoft.com/office/drawing/2016/5/13/chartex" xmlns:cx8="http://schemas.microsoft.com/office/drawing/2016/5/14/chartex" xmlns:mc="http://schemas.openxmlformats.org/markup-compatibility/2006" xmlns:aink="http://schemas.microsoft.com/office/drawing/2016/ink" xmlns:am3d="http://schemas.microsoft.com/office/drawing/2017/model3d" xmlns:o="urn:schemas-microsoft-com:office:office" xmlns:r="http://schemas.openxmlformats.org/officeDocument/2006/relationships" xmlns:m="http://schemas.openxmlformats.org/officeDocument/2006/math" xmlns:v="urn:schemas-microsoft-com:vml" xmlns:wp14="http://schemas.microsoft.com/office/word/2010/wordprocessingDrawing" xmlns:wp="http://schemas.openxmlformats.org/drawingml/2006/wordprocessingDrawing" xmlns:w10="urn:schemas-microsoft-com:office:word" xmlns:w="http://schemas.openxmlformats.org/wordprocessingml/2006/main" xmlns:w14="http://schemas.microsoft.com/office/word/2010/wordml" xmlns:w15="http://schemas.microsoft.com/office/word/2012/wordml" xmlns:w16cid="http://schemas.microsoft.com/office/word/2016/wordml/cid" xmlns:w16se="http://schemas.microsoft.com/office/word/2015/wordml/symex" xmlns:wpg="http://schemas.microsoft.com/office/word/2010/wordprocessingGroup" xmlns:wpi="http://schemas.microsoft.com/office/word/2010/wordprocessingInk" xmlns:wne="http://schemas.microsoft.com/office/word/2006/wordml" xmlns:wps="http://schemas.microsoft.com/office/word/2010/wordprocessingShape" mc:Ignorable="w14 w15 w16se w16cid wp14">
   <w:abstractNum w:abstractNumId="0" w15:restartNumberingAfterBreak="0">
+    <w:nsid w:val="06065320"/>
+    <w:multiLevelType w:val="multilevel"/>
+    <w:tmpl w:val="51F6CA5E"/>
+    <w:lvl w:ilvl="0">
+      <w:start w:val="1"/>
+      <w:numFmt w:val="decimal"/>
+      <w:lvlText w:val="%1."/>
+      <w:lvlJc w:val="left"/>
+      <w:pPr>
+        <w:tabs>
+          <w:tab w:val="num" w:pos="720"/>
+        </w:tabs>
+        <w:ind w:left="720" w:hanging="360"/>
+      </w:pPr>
+    </w:lvl>
+    <w:lvl w:ilvl="1" w:tentative="1">
+      <w:start w:val="1"/>
+      <w:numFmt w:val="decimal"/>
+      <w:lvlText w:val="%2."/>
+      <w:lvlJc w:val="left"/>
+      <w:pPr>
+        <w:tabs>
+          <w:tab w:val="num" w:pos="1440"/>
+        </w:tabs>
+        <w:ind w:left="1440" w:hanging="360"/>
+      </w:pPr>
+    </w:lvl>
+    <w:lvl w:ilvl="2" w:tentative="1">
+      <w:start w:val="1"/>
+      <w:numFmt w:val="decimal"/>
+      <w:lvlText w:val="%3."/>
+      <w:lvlJc w:val="left"/>
+      <w:pPr>
+        <w:tabs>
+          <w:tab w:val="num" w:pos="2160"/>
+        </w:tabs>
+        <w:ind w:left="2160" w:hanging="360"/>
+      </w:pPr>
+    </w:lvl>
+    <w:lvl w:ilvl="3" w:tentative="1">
+      <w:start w:val="1"/>
+      <w:numFmt w:val="decimal"/>
+      <w:lvlText w:val="%4."/>
+      <w:lvlJc w:val="left"/>
+      <w:pPr>
+        <w:tabs>
+          <w:tab w:val="num" w:pos="2880"/>
+        </w:tabs>
+        <w:ind w:left="2880" w:hanging="360"/>
+      </w:pPr>
+    </w:lvl>
+    <w:lvl w:ilvl="4" w:tentative="1">
+      <w:start w:val="1"/>
+      <w:numFmt w:val="decimal"/>
+      <w:lvlText w:val="%5."/>
+      <w:lvlJc w:val="left"/>
+      <w:pPr>
+        <w:tabs>
+          <w:tab w:val="num" w:pos="3600"/>
+        </w:tabs>
+        <w:ind w:left="3600" w:hanging="360"/>
+      </w:pPr>
+    </w:lvl>
+    <w:lvl w:ilvl="5" w:tentative="1">
+      <w:start w:val="1"/>
+      <w:numFmt w:val="decimal"/>
+      <w:lvlText w:val="%6."/>
+      <w:lvlJc w:val="left"/>
+      <w:pPr>
+        <w:tabs>
+          <w:tab w:val="num" w:pos="4320"/>
+        </w:tabs>
+        <w:ind w:left="4320" w:hanging="360"/>
+      </w:pPr>
+    </w:lvl>
+    <w:lvl w:ilvl="6" w:tentative="1">
+      <w:start w:val="1"/>
+      <w:numFmt w:val="decimal"/>
+      <w:lvlText w:val="%7."/>
+      <w:lvlJc w:val="left"/>
+      <w:pPr>
+        <w:tabs>
+          <w:tab w:val="num" w:pos="5040"/>
+        </w:tabs>
+        <w:ind w:left="5040" w:hanging="360"/>
+      </w:pPr>
+    </w:lvl>
+    <w:lvl w:ilvl="7" w:tentative="1">
+      <w:start w:val="1"/>
+      <w:numFmt w:val="decimal"/>
+      <w:lvlText w:val="%8."/>
+      <w:lvlJc w:val="left"/>
+      <w:pPr>
+        <w:tabs>
+          <w:tab w:val="num" w:pos="5760"/>
+        </w:tabs>
+        <w:ind w:left="5760" w:hanging="360"/>
+      </w:pPr>
+    </w:lvl>
+    <w:lvl w:ilvl="8" w:tentative="1">
+      <w:start w:val="1"/>
+      <w:numFmt w:val="decimal"/>
+      <w:lvlText w:val="%9."/>
+      <w:lvlJc w:val="left"/>
+      <w:pPr>
+        <w:tabs>
+          <w:tab w:val="num" w:pos="6480"/>
+        </w:tabs>
+        <w:ind w:left="6480" w:hanging="360"/>
+      </w:pPr>
+    </w:lvl>
+  </w:abstractNum>
+  <w:abstractNum w:abstractNumId="1" w15:restartNumberingAfterBreak="0">
     <w:nsid w:val="0E57604E"/>
     <w:multiLevelType w:val="hybridMultilevel"/>
     <w:tmpl w:val="B6A0A162"/>
@@ -813,7 +1466,96 @@
       </w:pPr>
     </w:lvl>
   </w:abstractNum>
-  <w:abstractNum w:abstractNumId="1" w15:restartNumberingAfterBreak="0">
+  <w:abstractNum w:abstractNumId="2" w15:restartNumberingAfterBreak="0">
+    <w:nsid w:val="40375141"/>
+    <w:multiLevelType w:val="hybridMultilevel"/>
+    <w:tmpl w:val="5BFAFC36"/>
+    <w:lvl w:ilvl="0" w:tplc="0409000F">
+      <w:start w:val="1"/>
+      <w:numFmt w:val="decimal"/>
+      <w:lvlText w:val="%1."/>
+      <w:lvlJc w:val="left"/>
+      <w:pPr>
+        <w:ind w:left="720" w:hanging="360"/>
+      </w:pPr>
+      <w:rPr>
+        <w:rFonts w:hint="default"/>
+      </w:rPr>
+    </w:lvl>
+    <w:lvl w:ilvl="1" w:tplc="04090019" w:tentative="1">
+      <w:start w:val="1"/>
+      <w:numFmt w:val="lowerLetter"/>
+      <w:lvlText w:val="%2."/>
+      <w:lvlJc w:val="left"/>
+      <w:pPr>
+        <w:ind w:left="1440" w:hanging="360"/>
+      </w:pPr>
+    </w:lvl>
+    <w:lvl w:ilvl="2" w:tplc="0409001B" w:tentative="1">
+      <w:start w:val="1"/>
+      <w:numFmt w:val="lowerRoman"/>
+      <w:lvlText w:val="%3."/>
+      <w:lvlJc w:val="right"/>
+      <w:pPr>
+        <w:ind w:left="2160" w:hanging="180"/>
+      </w:pPr>
+    </w:lvl>
+    <w:lvl w:ilvl="3" w:tplc="0409000F" w:tentative="1">
+      <w:start w:val="1"/>
+      <w:numFmt w:val="decimal"/>
+      <w:lvlText w:val="%4."/>
+      <w:lvlJc w:val="left"/>
+      <w:pPr>
+        <w:ind w:left="2880" w:hanging="360"/>
+      </w:pPr>
+    </w:lvl>
+    <w:lvl w:ilvl="4" w:tplc="04090019" w:tentative="1">
+      <w:start w:val="1"/>
+      <w:numFmt w:val="lowerLetter"/>
+      <w:lvlText w:val="%5."/>
+      <w:lvlJc w:val="left"/>
+      <w:pPr>
+        <w:ind w:left="3600" w:hanging="360"/>
+      </w:pPr>
+    </w:lvl>
+    <w:lvl w:ilvl="5" w:tplc="0409001B" w:tentative="1">
+      <w:start w:val="1"/>
+      <w:numFmt w:val="lowerRoman"/>
+      <w:lvlText w:val="%6."/>
+      <w:lvlJc w:val="right"/>
+      <w:pPr>
+        <w:ind w:left="4320" w:hanging="180"/>
+      </w:pPr>
+    </w:lvl>
+    <w:lvl w:ilvl="6" w:tplc="0409000F" w:tentative="1">
+      <w:start w:val="1"/>
+      <w:numFmt w:val="decimal"/>
+      <w:lvlText w:val="%7."/>
+      <w:lvlJc w:val="left"/>
+      <w:pPr>
+        <w:ind w:left="5040" w:hanging="360"/>
+      </w:pPr>
+    </w:lvl>
+    <w:lvl w:ilvl="7" w:tplc="04090019" w:tentative="1">
+      <w:start w:val="1"/>
+      <w:numFmt w:val="lowerLetter"/>
+      <w:lvlText w:val="%8."/>
+      <w:lvlJc w:val="left"/>
+      <w:pPr>
+        <w:ind w:left="5760" w:hanging="360"/>
+      </w:pPr>
+    </w:lvl>
+    <w:lvl w:ilvl="8" w:tplc="0409001B" w:tentative="1">
+      <w:start w:val="1"/>
+      <w:numFmt w:val="lowerRoman"/>
+      <w:lvlText w:val="%9."/>
+      <w:lvlJc w:val="right"/>
+      <w:pPr>
+        <w:ind w:left="6480" w:hanging="180"/>
+      </w:pPr>
+    </w:lvl>
+  </w:abstractNum>
+  <w:abstractNum w:abstractNumId="3" w15:restartNumberingAfterBreak="0">
     <w:nsid w:val="4AA150E4"/>
     <w:multiLevelType w:val="hybridMultilevel"/>
     <w:tmpl w:val="B6A0A162"/>
@@ -902,7 +1644,7 @@
       </w:pPr>
     </w:lvl>
   </w:abstractNum>
-  <w:abstractNum w:abstractNumId="2" w15:restartNumberingAfterBreak="0">
+  <w:abstractNum w:abstractNumId="4" w15:restartNumberingAfterBreak="0">
     <w:nsid w:val="52432158"/>
     <w:multiLevelType w:val="hybridMultilevel"/>
     <w:tmpl w:val="B6A0A162"/>
@@ -991,7 +1733,7 @@
       </w:pPr>
     </w:lvl>
   </w:abstractNum>
-  <w:abstractNum w:abstractNumId="3" w15:restartNumberingAfterBreak="0">
+  <w:abstractNum w:abstractNumId="5" w15:restartNumberingAfterBreak="0">
     <w:nsid w:val="54127479"/>
     <w:multiLevelType w:val="hybridMultilevel"/>
     <w:tmpl w:val="B6A0A162"/>
@@ -1087,10 +1829,16 @@
     <w:abstractNumId w:val="0"/>
   </w:num>
   <w:num w:numId="3">
+    <w:abstractNumId w:val="4"/>
+  </w:num>
+  <w:num w:numId="4">
     <w:abstractNumId w:val="1"/>
   </w:num>
-  <w:num w:numId="4">
+  <w:num w:numId="5">
     <w:abstractNumId w:val="3"/>
+  </w:num>
+  <w:num w:numId="6">
+    <w:abstractNumId w:val="5"/>
   </w:num>
 </w:numbering>
 </file>
@@ -1486,7 +2234,6 @@
   <w:style w:type="paragraph" w:default="1" w:styleId="Normal">
     <w:name w:val="Normal"/>
     <w:qFormat/>
-    <w:rsid w:val="00244D79"/>
   </w:style>
   <w:style w:type="character" w:default="1" w:styleId="DefaultParagraphFont">
     <w:name w:val="Default Paragraph Font"/>
@@ -1515,13 +2262,24 @@
     <w:semiHidden/>
     <w:unhideWhenUsed/>
   </w:style>
+  <w:style w:type="paragraph" w:styleId="ListParagraph">
+    <w:name w:val="List Paragraph"/>
+    <w:basedOn w:val="Normal"/>
+    <w:uiPriority w:val="34"/>
+    <w:qFormat/>
+    <w:rsid w:val="006F7A71"/>
+    <w:pPr>
+      <w:ind w:left="720"/>
+      <w:contextualSpacing/>
+    </w:pPr>
+  </w:style>
   <w:style w:type="paragraph" w:styleId="NormalWeb">
     <w:name w:val="Normal (Web)"/>
     <w:basedOn w:val="Normal"/>
     <w:uiPriority w:val="99"/>
     <w:semiHidden/>
     <w:unhideWhenUsed/>
-    <w:rsid w:val="00244D79"/>
+    <w:rsid w:val="006F7A71"/>
     <w:pPr>
       <w:spacing w:before="100" w:beforeAutospacing="1" w:after="100" w:afterAutospacing="1"/>
     </w:pPr>
@@ -1535,10 +2293,20 @@
     <w:basedOn w:val="DefaultParagraphFont"/>
     <w:uiPriority w:val="99"/>
     <w:unhideWhenUsed/>
-    <w:rsid w:val="00244D79"/>
+    <w:rsid w:val="00CD32BF"/>
     <w:rPr>
       <w:color w:val="0563C1" w:themeColor="hyperlink"/>
       <w:u w:val="single"/>
+    </w:rPr>
+  </w:style>
+  <w:style w:type="character" w:styleId="UnresolvedMention">
+    <w:name w:val="Unresolved Mention"/>
+    <w:basedOn w:val="DefaultParagraphFont"/>
+    <w:uiPriority w:val="99"/>
+    <w:rsid w:val="00CD32BF"/>
+    <w:rPr>
+      <w:color w:val="605E5C"/>
+      <w:shd w:val="clear" w:color="auto" w:fill="E1DFDD"/>
     </w:rPr>
   </w:style>
   <w:style w:type="character" w:styleId="FollowedHyperlink">
@@ -1547,7 +2315,7 @@
     <w:uiPriority w:val="99"/>
     <w:semiHidden/>
     <w:unhideWhenUsed/>
-    <w:rsid w:val="00244D79"/>
+    <w:rsid w:val="00D37A03"/>
     <w:rPr>
       <w:color w:val="954F72" w:themeColor="followedHyperlink"/>
       <w:u w:val="single"/>

</xml_diff>